<commit_message>
filling out a diary
</commit_message>
<xml_diff>
--- a/Учебная/Загрузить/Дневник практики.docx
+++ b/Учебная/Загрузить/Дневник практики.docx
@@ -533,9 +533,18 @@
                 <w:rFonts w:ascii="Times New Roman" w:eastAsia="Times New Roman" w:hAnsi="Times New Roman" w:cs="Times New Roman"/>
                 <w:sz w:val="24"/>
                 <w:szCs w:val="24"/>
-                <w:lang w:eastAsia="ru-RU"/>
-              </w:rPr>
-            </w:pPr>
+                <w:lang w:val="en-US" w:eastAsia="ru-RU"/>
+              </w:rPr>
+            </w:pPr>
+            <w:r>
+              <w:rPr>
+                <w:rFonts w:ascii="Times New Roman" w:eastAsia="Times New Roman" w:hAnsi="Times New Roman" w:cs="Times New Roman"/>
+                <w:sz w:val="24"/>
+                <w:szCs w:val="24"/>
+                <w:lang w:val="en-US" w:eastAsia="ru-RU"/>
+              </w:rPr>
+              <w:t>02.02.2026</w:t>
+            </w:r>
           </w:p>
         </w:tc>
         <w:tc>
@@ -558,6 +567,15 @@
                 <w:lang w:eastAsia="ru-RU"/>
               </w:rPr>
             </w:pPr>
+            <w:r>
+              <w:rPr>
+                <w:rFonts w:ascii="Times New Roman" w:eastAsia="Times New Roman" w:hAnsi="Times New Roman" w:cs="Times New Roman"/>
+                <w:sz w:val="24"/>
+                <w:szCs w:val="24"/>
+                <w:lang w:eastAsia="ru-RU"/>
+              </w:rPr>
+              <w:t>Вводный инструктаж. Ознакомление с предприятием: профиль, структура подразделения, общая схема работы с диагностическими логами.</w:t>
+            </w:r>
           </w:p>
         </w:tc>
         <w:tc>
@@ -612,6 +630,33 @@
                 <w:lang w:eastAsia="ru-RU"/>
               </w:rPr>
             </w:pPr>
+            <w:r>
+              <w:rPr>
+                <w:rFonts w:ascii="Times New Roman" w:eastAsia="Times New Roman" w:hAnsi="Times New Roman" w:cs="Times New Roman"/>
+                <w:sz w:val="24"/>
+                <w:szCs w:val="24"/>
+                <w:lang w:eastAsia="ru-RU"/>
+              </w:rPr>
+              <w:t>0</w:t>
+            </w:r>
+            <w:r>
+              <w:rPr>
+                <w:rFonts w:ascii="Times New Roman" w:eastAsia="Times New Roman" w:hAnsi="Times New Roman" w:cs="Times New Roman"/>
+                <w:sz w:val="24"/>
+                <w:szCs w:val="24"/>
+                <w:lang w:eastAsia="ru-RU"/>
+              </w:rPr>
+              <w:t>4</w:t>
+            </w:r>
+            <w:r>
+              <w:rPr>
+                <w:rFonts w:ascii="Times New Roman" w:eastAsia="Times New Roman" w:hAnsi="Times New Roman" w:cs="Times New Roman"/>
+                <w:sz w:val="24"/>
+                <w:szCs w:val="24"/>
+                <w:lang w:eastAsia="ru-RU"/>
+              </w:rPr>
+              <w:t>.02.2026</w:t>
+            </w:r>
           </w:p>
         </w:tc>
         <w:tc>
@@ -634,6 +679,15 @@
                 <w:lang w:eastAsia="ru-RU"/>
               </w:rPr>
             </w:pPr>
+            <w:r>
+              <w:rPr>
+                <w:rFonts w:ascii="Times New Roman" w:eastAsia="Times New Roman" w:hAnsi="Times New Roman" w:cs="Times New Roman"/>
+                <w:sz w:val="24"/>
+                <w:szCs w:val="24"/>
+                <w:lang w:eastAsia="ru-RU"/>
+              </w:rPr>
+              <w:t>Ознакомление с используемой серверной инфраструктурой и местом хранения диагностических данных.</w:t>
+            </w:r>
           </w:p>
         </w:tc>
         <w:tc>
@@ -690,6 +744,24 @@
                 <w:lang w:eastAsia="ru-RU"/>
               </w:rPr>
             </w:pPr>
+            <w:r>
+              <w:rPr>
+                <w:rFonts w:ascii="Times New Roman" w:eastAsia="Times New Roman" w:hAnsi="Times New Roman" w:cs="Times New Roman"/>
+                <w:sz w:val="24"/>
+                <w:szCs w:val="24"/>
+                <w:lang w:eastAsia="ru-RU"/>
+              </w:rPr>
+              <w:t>06</w:t>
+            </w:r>
+            <w:r>
+              <w:rPr>
+                <w:rFonts w:ascii="Times New Roman" w:eastAsia="Times New Roman" w:hAnsi="Times New Roman" w:cs="Times New Roman"/>
+                <w:sz w:val="24"/>
+                <w:szCs w:val="24"/>
+                <w:lang w:eastAsia="ru-RU"/>
+              </w:rPr>
+              <w:t>.02.2026</w:t>
+            </w:r>
           </w:p>
         </w:tc>
         <w:tc>
@@ -713,6 +785,46 @@
                 <w:lang w:eastAsia="ru-RU"/>
               </w:rPr>
             </w:pPr>
+            <w:r>
+              <w:rPr>
+                <w:rFonts w:ascii="Times New Roman" w:eastAsia="Times New Roman" w:hAnsi="Times New Roman" w:cs="Times New Roman"/>
+                <w:bCs/>
+                <w:sz w:val="24"/>
+                <w:szCs w:val="24"/>
+                <w:lang w:eastAsia="ru-RU"/>
+              </w:rPr>
+              <w:t xml:space="preserve">Изучение назначения </w:t>
+            </w:r>
+            <w:r>
+              <w:rPr>
+                <w:rFonts w:ascii="Times New Roman" w:eastAsia="Times New Roman" w:hAnsi="Times New Roman" w:cs="Times New Roman"/>
+                <w:bCs/>
+                <w:sz w:val="24"/>
+                <w:szCs w:val="24"/>
+                <w:lang w:val="en-US" w:eastAsia="ru-RU"/>
+              </w:rPr>
+              <w:t>CAN</w:t>
+            </w:r>
+            <w:r>
+              <w:rPr>
+                <w:rFonts w:ascii="Times New Roman" w:eastAsia="Times New Roman" w:hAnsi="Times New Roman" w:cs="Times New Roman"/>
+                <w:bCs/>
+                <w:sz w:val="24"/>
+                <w:szCs w:val="24"/>
+                <w:lang w:eastAsia="ru-RU"/>
+              </w:rPr>
+              <w:t>-</w:t>
+            </w:r>
+            <w:r>
+              <w:rPr>
+                <w:rFonts w:ascii="Times New Roman" w:eastAsia="Times New Roman" w:hAnsi="Times New Roman" w:cs="Times New Roman"/>
+                <w:bCs/>
+                <w:sz w:val="24"/>
+                <w:szCs w:val="24"/>
+                <w:lang w:eastAsia="ru-RU"/>
+              </w:rPr>
+              <w:t>логов в диагностике: какие задачи решаются, какие результаты ожидаются от анализа логов на предприятии.</w:t>
+            </w:r>
           </w:p>
         </w:tc>
         <w:tc>
@@ -768,6 +880,24 @@
                 <w:lang w:eastAsia="ru-RU"/>
               </w:rPr>
             </w:pPr>
+            <w:r>
+              <w:rPr>
+                <w:rFonts w:ascii="Times New Roman" w:eastAsia="Times New Roman" w:hAnsi="Times New Roman" w:cs="Times New Roman"/>
+                <w:sz w:val="24"/>
+                <w:szCs w:val="24"/>
+                <w:lang w:eastAsia="ru-RU"/>
+              </w:rPr>
+              <w:t>10</w:t>
+            </w:r>
+            <w:r>
+              <w:rPr>
+                <w:rFonts w:ascii="Times New Roman" w:eastAsia="Times New Roman" w:hAnsi="Times New Roman" w:cs="Times New Roman"/>
+                <w:sz w:val="24"/>
+                <w:szCs w:val="24"/>
+                <w:lang w:eastAsia="ru-RU"/>
+              </w:rPr>
+              <w:t>.02.2026</w:t>
+            </w:r>
           </w:p>
         </w:tc>
         <w:tc>
@@ -790,6 +920,192 @@
                 <w:lang w:eastAsia="ru-RU"/>
               </w:rPr>
             </w:pPr>
+            <w:r>
+              <w:rPr>
+                <w:rFonts w:ascii="Times New Roman" w:eastAsia="Times New Roman" w:hAnsi="Times New Roman" w:cs="Times New Roman"/>
+                <w:sz w:val="24"/>
+                <w:szCs w:val="24"/>
+                <w:lang w:eastAsia="ru-RU"/>
+              </w:rPr>
+              <w:t xml:space="preserve">Изучение структуры строки </w:t>
+            </w:r>
+            <w:r>
+              <w:rPr>
+                <w:rFonts w:ascii="Times New Roman" w:eastAsia="Times New Roman" w:hAnsi="Times New Roman" w:cs="Times New Roman"/>
+                <w:sz w:val="24"/>
+                <w:szCs w:val="24"/>
+                <w:lang w:val="en-US" w:eastAsia="ru-RU"/>
+              </w:rPr>
+              <w:t>CAN</w:t>
+            </w:r>
+            <w:r>
+              <w:rPr>
+                <w:rFonts w:ascii="Times New Roman" w:eastAsia="Times New Roman" w:hAnsi="Times New Roman" w:cs="Times New Roman"/>
+                <w:sz w:val="24"/>
+                <w:szCs w:val="24"/>
+                <w:lang w:eastAsia="ru-RU"/>
+              </w:rPr>
+              <w:t>-лога: поля записи (</w:t>
+            </w:r>
+            <w:r>
+              <w:rPr>
+                <w:rFonts w:ascii="Times New Roman" w:eastAsia="Times New Roman" w:hAnsi="Times New Roman" w:cs="Times New Roman"/>
+                <w:sz w:val="24"/>
+                <w:szCs w:val="24"/>
+                <w:lang w:val="en-US" w:eastAsia="ru-RU"/>
+              </w:rPr>
+              <w:t>timestamp</w:t>
+            </w:r>
+            <w:r>
+              <w:rPr>
+                <w:rFonts w:ascii="Times New Roman" w:eastAsia="Times New Roman" w:hAnsi="Times New Roman" w:cs="Times New Roman"/>
+                <w:sz w:val="24"/>
+                <w:szCs w:val="24"/>
+                <w:lang w:eastAsia="ru-RU"/>
+              </w:rPr>
+              <w:t xml:space="preserve">, </w:t>
+            </w:r>
+            <w:r>
+              <w:rPr>
+                <w:rFonts w:ascii="Times New Roman" w:eastAsia="Times New Roman" w:hAnsi="Times New Roman" w:cs="Times New Roman"/>
+                <w:sz w:val="24"/>
+                <w:szCs w:val="24"/>
+                <w:lang w:val="en-US" w:eastAsia="ru-RU"/>
+              </w:rPr>
+              <w:t>channel</w:t>
+            </w:r>
+            <w:r>
+              <w:rPr>
+                <w:rFonts w:ascii="Times New Roman" w:eastAsia="Times New Roman" w:hAnsi="Times New Roman" w:cs="Times New Roman"/>
+                <w:sz w:val="24"/>
+                <w:szCs w:val="24"/>
+                <w:lang w:eastAsia="ru-RU"/>
+              </w:rPr>
+              <w:t xml:space="preserve">, </w:t>
+            </w:r>
+            <w:r>
+              <w:rPr>
+                <w:rFonts w:ascii="Times New Roman" w:eastAsia="Times New Roman" w:hAnsi="Times New Roman" w:cs="Times New Roman"/>
+                <w:sz w:val="24"/>
+                <w:szCs w:val="24"/>
+                <w:lang w:val="en-US" w:eastAsia="ru-RU"/>
+              </w:rPr>
+              <w:t>can</w:t>
+            </w:r>
+            <w:r>
+              <w:rPr>
+                <w:rFonts w:ascii="Times New Roman" w:eastAsia="Times New Roman" w:hAnsi="Times New Roman" w:cs="Times New Roman"/>
+                <w:sz w:val="24"/>
+                <w:szCs w:val="24"/>
+                <w:lang w:eastAsia="ru-RU"/>
+              </w:rPr>
+              <w:t xml:space="preserve"> </w:t>
+            </w:r>
+            <w:r>
+              <w:rPr>
+                <w:rFonts w:ascii="Times New Roman" w:eastAsia="Times New Roman" w:hAnsi="Times New Roman" w:cs="Times New Roman"/>
+                <w:sz w:val="24"/>
+                <w:szCs w:val="24"/>
+                <w:lang w:val="en-US" w:eastAsia="ru-RU"/>
+              </w:rPr>
+              <w:t>id</w:t>
+            </w:r>
+            <w:r>
+              <w:rPr>
+                <w:rFonts w:ascii="Times New Roman" w:eastAsia="Times New Roman" w:hAnsi="Times New Roman" w:cs="Times New Roman"/>
+                <w:sz w:val="24"/>
+                <w:szCs w:val="24"/>
+                <w:lang w:eastAsia="ru-RU"/>
+              </w:rPr>
+              <w:t xml:space="preserve">, </w:t>
+            </w:r>
+            <w:r>
+              <w:rPr>
+                <w:rFonts w:ascii="Times New Roman" w:eastAsia="Times New Roman" w:hAnsi="Times New Roman" w:cs="Times New Roman"/>
+                <w:sz w:val="24"/>
+                <w:szCs w:val="24"/>
+                <w:lang w:val="en-US" w:eastAsia="ru-RU"/>
+              </w:rPr>
+              <w:t>Rx</w:t>
+            </w:r>
+            <w:r>
+              <w:rPr>
+                <w:rFonts w:ascii="Times New Roman" w:eastAsia="Times New Roman" w:hAnsi="Times New Roman" w:cs="Times New Roman"/>
+                <w:sz w:val="24"/>
+                <w:szCs w:val="24"/>
+                <w:lang w:eastAsia="ru-RU"/>
+              </w:rPr>
+              <w:t>/</w:t>
+            </w:r>
+            <w:proofErr w:type="spellStart"/>
+            <w:r>
+              <w:rPr>
+                <w:rFonts w:ascii="Times New Roman" w:eastAsia="Times New Roman" w:hAnsi="Times New Roman" w:cs="Times New Roman"/>
+                <w:sz w:val="24"/>
+                <w:szCs w:val="24"/>
+                <w:lang w:val="en-US" w:eastAsia="ru-RU"/>
+              </w:rPr>
+              <w:t>Tx</w:t>
+            </w:r>
+            <w:proofErr w:type="spellEnd"/>
+            <w:r>
+              <w:rPr>
+                <w:rFonts w:ascii="Times New Roman" w:eastAsia="Times New Roman" w:hAnsi="Times New Roman" w:cs="Times New Roman"/>
+                <w:sz w:val="24"/>
+                <w:szCs w:val="24"/>
+                <w:lang w:eastAsia="ru-RU"/>
+              </w:rPr>
+              <w:t xml:space="preserve">, </w:t>
+            </w:r>
+            <w:proofErr w:type="spellStart"/>
+            <w:r>
+              <w:rPr>
+                <w:rFonts w:ascii="Times New Roman" w:eastAsia="Times New Roman" w:hAnsi="Times New Roman" w:cs="Times New Roman"/>
+                <w:sz w:val="24"/>
+                <w:szCs w:val="24"/>
+                <w:lang w:eastAsia="ru-RU"/>
+              </w:rPr>
+              <w:t>dlc</w:t>
+            </w:r>
+            <w:proofErr w:type="spellEnd"/>
+            <w:r>
+              <w:rPr>
+                <w:rFonts w:ascii="Times New Roman" w:eastAsia="Times New Roman" w:hAnsi="Times New Roman" w:cs="Times New Roman"/>
+                <w:sz w:val="24"/>
+                <w:szCs w:val="24"/>
+                <w:lang w:eastAsia="ru-RU"/>
+              </w:rPr>
+              <w:t xml:space="preserve">, </w:t>
+            </w:r>
+            <w:proofErr w:type="spellStart"/>
+            <w:r>
+              <w:rPr>
+                <w:rFonts w:ascii="Times New Roman" w:eastAsia="Times New Roman" w:hAnsi="Times New Roman" w:cs="Times New Roman"/>
+                <w:sz w:val="24"/>
+                <w:szCs w:val="24"/>
+                <w:lang w:eastAsia="ru-RU"/>
+              </w:rPr>
+              <w:t>data</w:t>
+            </w:r>
+            <w:proofErr w:type="spellEnd"/>
+            <w:r>
+              <w:rPr>
+                <w:rFonts w:ascii="Times New Roman" w:eastAsia="Times New Roman" w:hAnsi="Times New Roman" w:cs="Times New Roman"/>
+                <w:sz w:val="24"/>
+                <w:szCs w:val="24"/>
+                <w:lang w:eastAsia="ru-RU"/>
+              </w:rPr>
+              <w:t xml:space="preserve">), </w:t>
+            </w:r>
+            <w:r>
+              <w:rPr>
+                <w:rFonts w:ascii="Times New Roman" w:eastAsia="Times New Roman" w:hAnsi="Times New Roman" w:cs="Times New Roman"/>
+                <w:sz w:val="24"/>
+                <w:szCs w:val="24"/>
+                <w:lang w:eastAsia="ru-RU"/>
+              </w:rPr>
+              <w:t>разбор примеров.</w:t>
+            </w:r>
           </w:p>
         </w:tc>
         <w:tc>
@@ -845,6 +1161,24 @@
                 <w:lang w:eastAsia="ru-RU"/>
               </w:rPr>
             </w:pPr>
+            <w:r>
+              <w:rPr>
+                <w:rFonts w:ascii="Times New Roman" w:eastAsia="Times New Roman" w:hAnsi="Times New Roman" w:cs="Times New Roman"/>
+                <w:sz w:val="24"/>
+                <w:szCs w:val="24"/>
+                <w:lang w:eastAsia="ru-RU"/>
+              </w:rPr>
+              <w:t>1</w:t>
+            </w:r>
+            <w:r>
+              <w:rPr>
+                <w:rFonts w:ascii="Times New Roman" w:eastAsia="Times New Roman" w:hAnsi="Times New Roman" w:cs="Times New Roman"/>
+                <w:sz w:val="24"/>
+                <w:szCs w:val="24"/>
+                <w:lang w:eastAsia="ru-RU"/>
+              </w:rPr>
+              <w:t>2.02.2026</w:t>
+            </w:r>
           </w:p>
         </w:tc>
         <w:tc>
@@ -868,6 +1202,86 @@
                 <w:lang w:eastAsia="ru-RU"/>
               </w:rPr>
             </w:pPr>
+            <w:r>
+              <w:rPr>
+                <w:rFonts w:ascii="Times New Roman" w:eastAsia="Times New Roman" w:hAnsi="Times New Roman" w:cs="Times New Roman"/>
+                <w:bCs/>
+                <w:sz w:val="24"/>
+                <w:szCs w:val="24"/>
+                <w:lang w:eastAsia="ru-RU"/>
+              </w:rPr>
+              <w:t>Ознакомление с форматами логов, используемыми в работе (</w:t>
+            </w:r>
+            <w:r>
+              <w:rPr>
+                <w:rFonts w:ascii="Times New Roman" w:eastAsia="Times New Roman" w:hAnsi="Times New Roman" w:cs="Times New Roman"/>
+                <w:bCs/>
+                <w:sz w:val="24"/>
+                <w:szCs w:val="24"/>
+                <w:lang w:val="en-US" w:eastAsia="ru-RU"/>
+              </w:rPr>
+              <w:t>ASC</w:t>
+            </w:r>
+            <w:r>
+              <w:rPr>
+                <w:rFonts w:ascii="Times New Roman" w:eastAsia="Times New Roman" w:hAnsi="Times New Roman" w:cs="Times New Roman"/>
+                <w:bCs/>
+                <w:sz w:val="24"/>
+                <w:szCs w:val="24"/>
+                <w:lang w:eastAsia="ru-RU"/>
+              </w:rPr>
+              <w:t>/</w:t>
+            </w:r>
+            <w:r>
+              <w:rPr>
+                <w:rFonts w:ascii="Times New Roman" w:eastAsia="Times New Roman" w:hAnsi="Times New Roman" w:cs="Times New Roman"/>
+                <w:bCs/>
+                <w:sz w:val="24"/>
+                <w:szCs w:val="24"/>
+                <w:lang w:val="en-US" w:eastAsia="ru-RU"/>
+              </w:rPr>
+              <w:t>VCI</w:t>
+            </w:r>
+            <w:r>
+              <w:rPr>
+                <w:rFonts w:ascii="Times New Roman" w:eastAsia="Times New Roman" w:hAnsi="Times New Roman" w:cs="Times New Roman"/>
+                <w:bCs/>
+                <w:sz w:val="24"/>
+                <w:szCs w:val="24"/>
+                <w:lang w:eastAsia="ru-RU"/>
+              </w:rPr>
+              <w:t xml:space="preserve">, </w:t>
+            </w:r>
+            <w:r>
+              <w:rPr>
+                <w:rFonts w:ascii="Times New Roman" w:eastAsia="Times New Roman" w:hAnsi="Times New Roman" w:cs="Times New Roman"/>
+                <w:bCs/>
+                <w:sz w:val="24"/>
+                <w:szCs w:val="24"/>
+                <w:lang w:val="en-US" w:eastAsia="ru-RU"/>
+              </w:rPr>
+              <w:t>BUSMASTER</w:t>
+            </w:r>
+            <w:r>
+              <w:rPr>
+                <w:rFonts w:ascii="Times New Roman" w:eastAsia="Times New Roman" w:hAnsi="Times New Roman" w:cs="Times New Roman"/>
+                <w:bCs/>
+                <w:sz w:val="24"/>
+                <w:szCs w:val="24"/>
+                <w:lang w:eastAsia="ru-RU"/>
+              </w:rPr>
+              <w:t xml:space="preserve">): </w:t>
+            </w:r>
+            <w:r>
+              <w:rPr>
+                <w:rFonts w:ascii="Times New Roman" w:eastAsia="Times New Roman" w:hAnsi="Times New Roman" w:cs="Times New Roman"/>
+                <w:bCs/>
+                <w:sz w:val="24"/>
+                <w:szCs w:val="24"/>
+                <w:lang w:eastAsia="ru-RU"/>
+              </w:rPr>
+              <w:t>отличия, особенности представления данных, требования к чтению.</w:t>
+            </w:r>
           </w:p>
         </w:tc>
         <w:tc>
@@ -923,6 +1337,24 @@
                 <w:lang w:eastAsia="ru-RU"/>
               </w:rPr>
             </w:pPr>
+            <w:r>
+              <w:rPr>
+                <w:rFonts w:ascii="Times New Roman" w:eastAsia="Times New Roman" w:hAnsi="Times New Roman" w:cs="Times New Roman"/>
+                <w:sz w:val="24"/>
+                <w:szCs w:val="24"/>
+                <w:lang w:eastAsia="ru-RU"/>
+              </w:rPr>
+              <w:t>16</w:t>
+            </w:r>
+            <w:r>
+              <w:rPr>
+                <w:rFonts w:ascii="Times New Roman" w:eastAsia="Times New Roman" w:hAnsi="Times New Roman" w:cs="Times New Roman"/>
+                <w:sz w:val="24"/>
+                <w:szCs w:val="24"/>
+                <w:lang w:eastAsia="ru-RU"/>
+              </w:rPr>
+              <w:t>.02.2026</w:t>
+            </w:r>
           </w:p>
         </w:tc>
         <w:tc>
@@ -946,6 +1378,128 @@
                 <w:lang w:eastAsia="ru-RU"/>
               </w:rPr>
             </w:pPr>
+            <w:r>
+              <w:rPr>
+                <w:rFonts w:ascii="Times New Roman" w:eastAsia="Times New Roman" w:hAnsi="Times New Roman" w:cs="Times New Roman"/>
+                <w:bCs/>
+                <w:sz w:val="24"/>
+                <w:szCs w:val="24"/>
+                <w:lang w:eastAsia="ru-RU"/>
+              </w:rPr>
+              <w:t xml:space="preserve">Изучение базовых принципов протокола </w:t>
+            </w:r>
+            <w:r>
+              <w:rPr>
+                <w:rFonts w:ascii="Times New Roman" w:eastAsia="Times New Roman" w:hAnsi="Times New Roman" w:cs="Times New Roman"/>
+                <w:bCs/>
+                <w:sz w:val="24"/>
+                <w:szCs w:val="24"/>
+                <w:lang w:val="en-US" w:eastAsia="ru-RU"/>
+              </w:rPr>
+              <w:t>CAN</w:t>
+            </w:r>
+            <w:r>
+              <w:rPr>
+                <w:rFonts w:ascii="Times New Roman" w:eastAsia="Times New Roman" w:hAnsi="Times New Roman" w:cs="Times New Roman"/>
+                <w:bCs/>
+                <w:sz w:val="24"/>
+                <w:szCs w:val="24"/>
+                <w:lang w:eastAsia="ru-RU"/>
+              </w:rPr>
+              <w:t xml:space="preserve"> </w:t>
+            </w:r>
+            <w:r>
+              <w:rPr>
+                <w:rFonts w:ascii="Times New Roman" w:eastAsia="Times New Roman" w:hAnsi="Times New Roman" w:cs="Times New Roman"/>
+                <w:bCs/>
+                <w:sz w:val="24"/>
+                <w:szCs w:val="24"/>
+                <w:lang w:eastAsia="ru-RU"/>
+              </w:rPr>
+              <w:t xml:space="preserve">и обмена сообщениями (назначение </w:t>
+            </w:r>
+            <w:r>
+              <w:rPr>
+                <w:rFonts w:ascii="Times New Roman" w:eastAsia="Times New Roman" w:hAnsi="Times New Roman" w:cs="Times New Roman"/>
+                <w:bCs/>
+                <w:sz w:val="24"/>
+                <w:szCs w:val="24"/>
+                <w:lang w:val="en-US" w:eastAsia="ru-RU"/>
+              </w:rPr>
+              <w:t>ID</w:t>
+            </w:r>
+            <w:r>
+              <w:rPr>
+                <w:rFonts w:ascii="Times New Roman" w:eastAsia="Times New Roman" w:hAnsi="Times New Roman" w:cs="Times New Roman"/>
+                <w:bCs/>
+                <w:sz w:val="24"/>
+                <w:szCs w:val="24"/>
+                <w:lang w:eastAsia="ru-RU"/>
+              </w:rPr>
+              <w:t xml:space="preserve">, </w:t>
+            </w:r>
+            <w:r>
+              <w:rPr>
+                <w:rFonts w:ascii="Times New Roman" w:eastAsia="Times New Roman" w:hAnsi="Times New Roman" w:cs="Times New Roman"/>
+                <w:bCs/>
+                <w:sz w:val="24"/>
+                <w:szCs w:val="24"/>
+                <w:lang w:eastAsia="ru-RU"/>
+              </w:rPr>
+              <w:t xml:space="preserve">направление </w:t>
+            </w:r>
+            <w:proofErr w:type="spellStart"/>
+            <w:r>
+              <w:rPr>
+                <w:rFonts w:ascii="Times New Roman" w:eastAsia="Times New Roman" w:hAnsi="Times New Roman" w:cs="Times New Roman"/>
+                <w:bCs/>
+                <w:sz w:val="24"/>
+                <w:szCs w:val="24"/>
+                <w:lang w:val="en-US" w:eastAsia="ru-RU"/>
+              </w:rPr>
+              <w:t>Tx</w:t>
+            </w:r>
+            <w:proofErr w:type="spellEnd"/>
+            <w:r>
+              <w:rPr>
+                <w:rFonts w:ascii="Times New Roman" w:eastAsia="Times New Roman" w:hAnsi="Times New Roman" w:cs="Times New Roman"/>
+                <w:bCs/>
+                <w:sz w:val="24"/>
+                <w:szCs w:val="24"/>
+                <w:lang w:eastAsia="ru-RU"/>
+              </w:rPr>
+              <w:t>/</w:t>
+            </w:r>
+            <w:r>
+              <w:rPr>
+                <w:rFonts w:ascii="Times New Roman" w:eastAsia="Times New Roman" w:hAnsi="Times New Roman" w:cs="Times New Roman"/>
+                <w:bCs/>
+                <w:sz w:val="24"/>
+                <w:szCs w:val="24"/>
+                <w:lang w:val="en-US" w:eastAsia="ru-RU"/>
+              </w:rPr>
+              <w:t>Rx</w:t>
+            </w:r>
+            <w:r>
+              <w:rPr>
+                <w:rFonts w:ascii="Times New Roman" w:eastAsia="Times New Roman" w:hAnsi="Times New Roman" w:cs="Times New Roman"/>
+                <w:bCs/>
+                <w:sz w:val="24"/>
+                <w:szCs w:val="24"/>
+                <w:lang w:eastAsia="ru-RU"/>
+              </w:rPr>
+              <w:t xml:space="preserve">, </w:t>
+            </w:r>
+            <w:r>
+              <w:rPr>
+                <w:rFonts w:ascii="Times New Roman" w:eastAsia="Times New Roman" w:hAnsi="Times New Roman" w:cs="Times New Roman"/>
+                <w:bCs/>
+                <w:sz w:val="24"/>
+                <w:szCs w:val="24"/>
+                <w:lang w:eastAsia="ru-RU"/>
+              </w:rPr>
+              <w:t>типовые кадры).</w:t>
+            </w:r>
           </w:p>
         </w:tc>
         <w:tc>
@@ -1001,6 +1555,24 @@
                 <w:lang w:eastAsia="ru-RU"/>
               </w:rPr>
             </w:pPr>
+            <w:r>
+              <w:rPr>
+                <w:rFonts w:ascii="Times New Roman" w:eastAsia="Times New Roman" w:hAnsi="Times New Roman" w:cs="Times New Roman"/>
+                <w:sz w:val="24"/>
+                <w:szCs w:val="24"/>
+                <w:lang w:eastAsia="ru-RU"/>
+              </w:rPr>
+              <w:t>18</w:t>
+            </w:r>
+            <w:r>
+              <w:rPr>
+                <w:rFonts w:ascii="Times New Roman" w:eastAsia="Times New Roman" w:hAnsi="Times New Roman" w:cs="Times New Roman"/>
+                <w:sz w:val="24"/>
+                <w:szCs w:val="24"/>
+                <w:lang w:eastAsia="ru-RU"/>
+              </w:rPr>
+              <w:t>.02.2026</w:t>
+            </w:r>
           </w:p>
         </w:tc>
         <w:tc>
@@ -1024,6 +1596,96 @@
                 <w:lang w:eastAsia="ru-RU"/>
               </w:rPr>
             </w:pPr>
+            <w:r>
+              <w:rPr>
+                <w:rFonts w:ascii="Times New Roman" w:eastAsia="Times New Roman" w:hAnsi="Times New Roman" w:cs="Times New Roman"/>
+                <w:bCs/>
+                <w:sz w:val="24"/>
+                <w:szCs w:val="24"/>
+                <w:lang w:eastAsia="ru-RU"/>
+              </w:rPr>
+              <w:t xml:space="preserve">Изучение основ протокола </w:t>
+            </w:r>
+            <w:r>
+              <w:rPr>
+                <w:rFonts w:ascii="Times New Roman" w:eastAsia="Times New Roman" w:hAnsi="Times New Roman" w:cs="Times New Roman"/>
+                <w:bCs/>
+                <w:sz w:val="24"/>
+                <w:szCs w:val="24"/>
+                <w:lang w:val="en-US" w:eastAsia="ru-RU"/>
+              </w:rPr>
+              <w:t>UDS</w:t>
+            </w:r>
+            <w:r>
+              <w:rPr>
+                <w:rFonts w:ascii="Times New Roman" w:eastAsia="Times New Roman" w:hAnsi="Times New Roman" w:cs="Times New Roman"/>
+                <w:bCs/>
+                <w:sz w:val="24"/>
+                <w:szCs w:val="24"/>
+                <w:lang w:eastAsia="ru-RU"/>
+              </w:rPr>
+              <w:t xml:space="preserve">: </w:t>
+            </w:r>
+            <w:r>
+              <w:rPr>
+                <w:rFonts w:ascii="Times New Roman" w:eastAsia="Times New Roman" w:hAnsi="Times New Roman" w:cs="Times New Roman"/>
+                <w:bCs/>
+                <w:sz w:val="24"/>
+                <w:szCs w:val="24"/>
+                <w:lang w:val="en-US" w:eastAsia="ru-RU"/>
+              </w:rPr>
+              <w:t>SID</w:t>
+            </w:r>
+            <w:r>
+              <w:rPr>
+                <w:rFonts w:ascii="Times New Roman" w:eastAsia="Times New Roman" w:hAnsi="Times New Roman" w:cs="Times New Roman"/>
+                <w:bCs/>
+                <w:sz w:val="24"/>
+                <w:szCs w:val="24"/>
+                <w:lang w:eastAsia="ru-RU"/>
+              </w:rPr>
+              <w:t xml:space="preserve">, </w:t>
+            </w:r>
+            <w:r>
+              <w:rPr>
+                <w:rFonts w:ascii="Times New Roman" w:eastAsia="Times New Roman" w:hAnsi="Times New Roman" w:cs="Times New Roman"/>
+                <w:bCs/>
+                <w:sz w:val="24"/>
+                <w:szCs w:val="24"/>
+                <w:lang w:eastAsia="ru-RU"/>
+              </w:rPr>
+              <w:t>структура запросов</w:t>
+            </w:r>
+            <w:r>
+              <w:rPr>
+                <w:rFonts w:ascii="Times New Roman" w:eastAsia="Times New Roman" w:hAnsi="Times New Roman" w:cs="Times New Roman"/>
+                <w:bCs/>
+                <w:sz w:val="24"/>
+                <w:szCs w:val="24"/>
+                <w:lang w:eastAsia="ru-RU"/>
+              </w:rPr>
+              <w:t>/</w:t>
+            </w:r>
+            <w:r>
+              <w:rPr>
+                <w:rFonts w:ascii="Times New Roman" w:eastAsia="Times New Roman" w:hAnsi="Times New Roman" w:cs="Times New Roman"/>
+                <w:bCs/>
+                <w:sz w:val="24"/>
+                <w:szCs w:val="24"/>
+                <w:lang w:eastAsia="ru-RU"/>
+              </w:rPr>
+              <w:t>ответов, положительные и отрицательные ответы</w:t>
+            </w:r>
+            <w:r>
+              <w:rPr>
+                <w:rFonts w:ascii="Times New Roman" w:eastAsia="Times New Roman" w:hAnsi="Times New Roman" w:cs="Times New Roman"/>
+                <w:bCs/>
+                <w:sz w:val="24"/>
+                <w:szCs w:val="24"/>
+                <w:lang w:eastAsia="ru-RU"/>
+              </w:rPr>
+              <w:t xml:space="preserve"> (общие принципы).</w:t>
+            </w:r>
           </w:p>
         </w:tc>
         <w:tc>
@@ -1079,6 +1741,33 @@
                 <w:lang w:eastAsia="ru-RU"/>
               </w:rPr>
             </w:pPr>
+            <w:r>
+              <w:rPr>
+                <w:rFonts w:ascii="Times New Roman" w:eastAsia="Times New Roman" w:hAnsi="Times New Roman" w:cs="Times New Roman"/>
+                <w:sz w:val="24"/>
+                <w:szCs w:val="24"/>
+                <w:lang w:eastAsia="ru-RU"/>
+              </w:rPr>
+              <w:t>2</w:t>
+            </w:r>
+            <w:r>
+              <w:rPr>
+                <w:rFonts w:ascii="Times New Roman" w:eastAsia="Times New Roman" w:hAnsi="Times New Roman" w:cs="Times New Roman"/>
+                <w:sz w:val="24"/>
+                <w:szCs w:val="24"/>
+                <w:lang w:eastAsia="ru-RU"/>
+              </w:rPr>
+              <w:t>0</w:t>
+            </w:r>
+            <w:r>
+              <w:rPr>
+                <w:rFonts w:ascii="Times New Roman" w:eastAsia="Times New Roman" w:hAnsi="Times New Roman" w:cs="Times New Roman"/>
+                <w:sz w:val="24"/>
+                <w:szCs w:val="24"/>
+                <w:lang w:eastAsia="ru-RU"/>
+              </w:rPr>
+              <w:t>.02.2026</w:t>
+            </w:r>
           </w:p>
         </w:tc>
         <w:tc>
@@ -1102,6 +1791,56 @@
                 <w:lang w:eastAsia="ru-RU"/>
               </w:rPr>
             </w:pPr>
+            <w:r>
+              <w:rPr>
+                <w:rFonts w:ascii="Times New Roman" w:eastAsia="Times New Roman" w:hAnsi="Times New Roman" w:cs="Times New Roman"/>
+                <w:bCs/>
+                <w:sz w:val="24"/>
+                <w:szCs w:val="24"/>
+                <w:lang w:eastAsia="ru-RU"/>
+              </w:rPr>
+              <w:t xml:space="preserve">Изучение функциональной диагностики: функциональный запрос </w:t>
+            </w:r>
+            <w:r>
+              <w:rPr>
+                <w:rFonts w:ascii="Times New Roman" w:eastAsia="Times New Roman" w:hAnsi="Times New Roman" w:cs="Times New Roman"/>
+                <w:bCs/>
+                <w:sz w:val="24"/>
+                <w:szCs w:val="24"/>
+                <w:lang w:eastAsia="ru-RU"/>
+              </w:rPr>
+              <w:t>7</w:t>
+            </w:r>
+            <w:r>
+              <w:rPr>
+                <w:rFonts w:ascii="Times New Roman" w:eastAsia="Times New Roman" w:hAnsi="Times New Roman" w:cs="Times New Roman"/>
+                <w:bCs/>
+                <w:sz w:val="24"/>
+                <w:szCs w:val="24"/>
+                <w:lang w:val="en-US" w:eastAsia="ru-RU"/>
+              </w:rPr>
+              <w:t>DF</w:t>
+            </w:r>
+            <w:r>
+              <w:rPr>
+                <w:rFonts w:ascii="Times New Roman" w:eastAsia="Times New Roman" w:hAnsi="Times New Roman" w:cs="Times New Roman"/>
+                <w:bCs/>
+                <w:sz w:val="24"/>
+                <w:szCs w:val="24"/>
+                <w:lang w:eastAsia="ru-RU"/>
+              </w:rPr>
+              <w:t xml:space="preserve">, </w:t>
+            </w:r>
+            <w:r>
+              <w:rPr>
+                <w:rFonts w:ascii="Times New Roman" w:eastAsia="Times New Roman" w:hAnsi="Times New Roman" w:cs="Times New Roman"/>
+                <w:bCs/>
+                <w:sz w:val="24"/>
+                <w:szCs w:val="24"/>
+                <w:lang w:eastAsia="ru-RU"/>
+              </w:rPr>
+              <w:t>возможные ответы (диапазоны), особенности интерпретации в логе.</w:t>
+            </w:r>
           </w:p>
         </w:tc>
         <w:tc>
@@ -1157,6 +1896,33 @@
                 <w:lang w:eastAsia="ru-RU"/>
               </w:rPr>
             </w:pPr>
+            <w:r>
+              <w:rPr>
+                <w:rFonts w:ascii="Times New Roman" w:eastAsia="Times New Roman" w:hAnsi="Times New Roman" w:cs="Times New Roman"/>
+                <w:sz w:val="24"/>
+                <w:szCs w:val="24"/>
+                <w:lang w:eastAsia="ru-RU"/>
+              </w:rPr>
+              <w:t>24</w:t>
+            </w:r>
+            <w:r>
+              <w:rPr>
+                <w:rFonts w:ascii="Times New Roman" w:eastAsia="Times New Roman" w:hAnsi="Times New Roman" w:cs="Times New Roman"/>
+                <w:sz w:val="24"/>
+                <w:szCs w:val="24"/>
+                <w:lang w:eastAsia="ru-RU"/>
+              </w:rPr>
+              <w:t>.02.202</w:t>
+            </w:r>
+            <w:r>
+              <w:rPr>
+                <w:rFonts w:ascii="Times New Roman" w:eastAsia="Times New Roman" w:hAnsi="Times New Roman" w:cs="Times New Roman"/>
+                <w:sz w:val="24"/>
+                <w:szCs w:val="24"/>
+                <w:lang w:val="en-US" w:eastAsia="ru-RU"/>
+              </w:rPr>
+              <w:t>6</w:t>
+            </w:r>
           </w:p>
         </w:tc>
         <w:tc>
@@ -1180,6 +1946,206 @@
                 <w:lang w:eastAsia="ru-RU"/>
               </w:rPr>
             </w:pPr>
+            <w:r>
+              <w:rPr>
+                <w:rFonts w:ascii="Times New Roman" w:eastAsia="Times New Roman" w:hAnsi="Times New Roman" w:cs="Times New Roman"/>
+                <w:bCs/>
+                <w:sz w:val="24"/>
+                <w:szCs w:val="24"/>
+                <w:lang w:eastAsia="ru-RU"/>
+              </w:rPr>
+              <w:t xml:space="preserve">Изучение передачи данных </w:t>
+            </w:r>
+            <w:r>
+              <w:rPr>
+                <w:rFonts w:ascii="Times New Roman" w:eastAsia="Times New Roman" w:hAnsi="Times New Roman" w:cs="Times New Roman"/>
+                <w:bCs/>
+                <w:sz w:val="24"/>
+                <w:szCs w:val="24"/>
+                <w:lang w:val="en-US" w:eastAsia="ru-RU"/>
+              </w:rPr>
+              <w:t>UDS</w:t>
+            </w:r>
+            <w:r>
+              <w:rPr>
+                <w:rFonts w:ascii="Times New Roman" w:eastAsia="Times New Roman" w:hAnsi="Times New Roman" w:cs="Times New Roman"/>
+                <w:bCs/>
+                <w:sz w:val="24"/>
+                <w:szCs w:val="24"/>
+                <w:lang w:eastAsia="ru-RU"/>
+              </w:rPr>
+              <w:t xml:space="preserve"> </w:t>
+            </w:r>
+            <w:r>
+              <w:rPr>
+                <w:rFonts w:ascii="Times New Roman" w:eastAsia="Times New Roman" w:hAnsi="Times New Roman" w:cs="Times New Roman"/>
+                <w:bCs/>
+                <w:sz w:val="24"/>
+                <w:szCs w:val="24"/>
+                <w:lang w:eastAsia="ru-RU"/>
+              </w:rPr>
+              <w:t xml:space="preserve">по </w:t>
+            </w:r>
+            <w:r>
+              <w:rPr>
+                <w:rFonts w:ascii="Times New Roman" w:eastAsia="Times New Roman" w:hAnsi="Times New Roman" w:cs="Times New Roman"/>
+                <w:bCs/>
+                <w:sz w:val="24"/>
+                <w:szCs w:val="24"/>
+                <w:lang w:val="en-US" w:eastAsia="ru-RU"/>
+              </w:rPr>
+              <w:t>CAN</w:t>
+            </w:r>
+            <w:r>
+              <w:rPr>
+                <w:rFonts w:ascii="Times New Roman" w:eastAsia="Times New Roman" w:hAnsi="Times New Roman" w:cs="Times New Roman"/>
+                <w:bCs/>
+                <w:sz w:val="24"/>
+                <w:szCs w:val="24"/>
+                <w:lang w:eastAsia="ru-RU"/>
+              </w:rPr>
+              <w:t xml:space="preserve">: </w:t>
+            </w:r>
+            <w:r>
+              <w:rPr>
+                <w:rFonts w:ascii="Times New Roman" w:eastAsia="Times New Roman" w:hAnsi="Times New Roman" w:cs="Times New Roman"/>
+                <w:bCs/>
+                <w:sz w:val="24"/>
+                <w:szCs w:val="24"/>
+                <w:lang w:val="en-US" w:eastAsia="ru-RU"/>
+              </w:rPr>
+              <w:t>Single</w:t>
+            </w:r>
+            <w:r>
+              <w:rPr>
+                <w:rFonts w:ascii="Times New Roman" w:eastAsia="Times New Roman" w:hAnsi="Times New Roman" w:cs="Times New Roman"/>
+                <w:bCs/>
+                <w:sz w:val="24"/>
+                <w:szCs w:val="24"/>
+                <w:lang w:eastAsia="ru-RU"/>
+              </w:rPr>
+              <w:t xml:space="preserve"> </w:t>
+            </w:r>
+            <w:r>
+              <w:rPr>
+                <w:rFonts w:ascii="Times New Roman" w:eastAsia="Times New Roman" w:hAnsi="Times New Roman" w:cs="Times New Roman"/>
+                <w:bCs/>
+                <w:sz w:val="24"/>
+                <w:szCs w:val="24"/>
+                <w:lang w:val="en-US" w:eastAsia="ru-RU"/>
+              </w:rPr>
+              <w:t>Frame</w:t>
+            </w:r>
+            <w:r>
+              <w:rPr>
+                <w:rFonts w:ascii="Times New Roman" w:eastAsia="Times New Roman" w:hAnsi="Times New Roman" w:cs="Times New Roman"/>
+                <w:bCs/>
+                <w:sz w:val="24"/>
+                <w:szCs w:val="24"/>
+                <w:lang w:eastAsia="ru-RU"/>
+              </w:rPr>
+              <w:t xml:space="preserve"> и </w:t>
+            </w:r>
+            <w:r>
+              <w:rPr>
+                <w:rFonts w:ascii="Times New Roman" w:eastAsia="Times New Roman" w:hAnsi="Times New Roman" w:cs="Times New Roman"/>
+                <w:bCs/>
+                <w:sz w:val="24"/>
+                <w:szCs w:val="24"/>
+                <w:lang w:val="en-US" w:eastAsia="ru-RU"/>
+              </w:rPr>
+              <w:t>Multi</w:t>
+            </w:r>
+            <w:r>
+              <w:rPr>
+                <w:rFonts w:ascii="Times New Roman" w:eastAsia="Times New Roman" w:hAnsi="Times New Roman" w:cs="Times New Roman"/>
+                <w:bCs/>
+                <w:sz w:val="24"/>
+                <w:szCs w:val="24"/>
+                <w:lang w:eastAsia="ru-RU"/>
+              </w:rPr>
+              <w:t>-</w:t>
+            </w:r>
+            <w:r>
+              <w:rPr>
+                <w:rFonts w:ascii="Times New Roman" w:eastAsia="Times New Roman" w:hAnsi="Times New Roman" w:cs="Times New Roman"/>
+                <w:bCs/>
+                <w:sz w:val="24"/>
+                <w:szCs w:val="24"/>
+                <w:lang w:val="en-US" w:eastAsia="ru-RU"/>
+              </w:rPr>
+              <w:t>Frame</w:t>
+            </w:r>
+            <w:r>
+              <w:rPr>
+                <w:rFonts w:ascii="Times New Roman" w:eastAsia="Times New Roman" w:hAnsi="Times New Roman" w:cs="Times New Roman"/>
+                <w:bCs/>
+                <w:sz w:val="24"/>
+                <w:szCs w:val="24"/>
+                <w:lang w:eastAsia="ru-RU"/>
+              </w:rPr>
+              <w:t xml:space="preserve"> (</w:t>
+            </w:r>
+            <w:r>
+              <w:rPr>
+                <w:rFonts w:ascii="Times New Roman" w:eastAsia="Times New Roman" w:hAnsi="Times New Roman" w:cs="Times New Roman"/>
+                <w:bCs/>
+                <w:sz w:val="24"/>
+                <w:szCs w:val="24"/>
+                <w:lang w:val="en-US" w:eastAsia="ru-RU"/>
+              </w:rPr>
+              <w:t>FF</w:t>
+            </w:r>
+            <w:r>
+              <w:rPr>
+                <w:rFonts w:ascii="Times New Roman" w:eastAsia="Times New Roman" w:hAnsi="Times New Roman" w:cs="Times New Roman"/>
+                <w:bCs/>
+                <w:sz w:val="24"/>
+                <w:szCs w:val="24"/>
+                <w:lang w:eastAsia="ru-RU"/>
+              </w:rPr>
+              <w:t>/</w:t>
+            </w:r>
+            <w:r>
+              <w:rPr>
+                <w:rFonts w:ascii="Times New Roman" w:eastAsia="Times New Roman" w:hAnsi="Times New Roman" w:cs="Times New Roman"/>
+                <w:bCs/>
+                <w:sz w:val="24"/>
+                <w:szCs w:val="24"/>
+                <w:lang w:val="en-US" w:eastAsia="ru-RU"/>
+              </w:rPr>
+              <w:t>CF</w:t>
+            </w:r>
+            <w:r>
+              <w:rPr>
+                <w:rFonts w:ascii="Times New Roman" w:eastAsia="Times New Roman" w:hAnsi="Times New Roman" w:cs="Times New Roman"/>
+                <w:bCs/>
+                <w:sz w:val="24"/>
+                <w:szCs w:val="24"/>
+                <w:lang w:eastAsia="ru-RU"/>
+              </w:rPr>
+              <w:t>/</w:t>
+            </w:r>
+            <w:r>
+              <w:rPr>
+                <w:rFonts w:ascii="Times New Roman" w:eastAsia="Times New Roman" w:hAnsi="Times New Roman" w:cs="Times New Roman"/>
+                <w:bCs/>
+                <w:sz w:val="24"/>
+                <w:szCs w:val="24"/>
+                <w:lang w:val="en-US" w:eastAsia="ru-RU"/>
+              </w:rPr>
+              <w:t>FC</w:t>
+            </w:r>
+            <w:r>
+              <w:rPr>
+                <w:rFonts w:ascii="Times New Roman" w:eastAsia="Times New Roman" w:hAnsi="Times New Roman" w:cs="Times New Roman"/>
+                <w:bCs/>
+                <w:sz w:val="24"/>
+                <w:szCs w:val="24"/>
+                <w:lang w:eastAsia="ru-RU"/>
+              </w:rPr>
+              <w:t>), общая логика сборки и контроля последовательности.</w:t>
+            </w:r>
           </w:p>
         </w:tc>
         <w:tc>
@@ -1235,6 +2201,24 @@
                 <w:lang w:eastAsia="ru-RU"/>
               </w:rPr>
             </w:pPr>
+            <w:r>
+              <w:rPr>
+                <w:rFonts w:ascii="Times New Roman" w:eastAsia="Times New Roman" w:hAnsi="Times New Roman" w:cs="Times New Roman"/>
+                <w:sz w:val="24"/>
+                <w:szCs w:val="24"/>
+                <w:lang w:eastAsia="ru-RU"/>
+              </w:rPr>
+              <w:t>26</w:t>
+            </w:r>
+            <w:r>
+              <w:rPr>
+                <w:rFonts w:ascii="Times New Roman" w:eastAsia="Times New Roman" w:hAnsi="Times New Roman" w:cs="Times New Roman"/>
+                <w:sz w:val="24"/>
+                <w:szCs w:val="24"/>
+                <w:lang w:eastAsia="ru-RU"/>
+              </w:rPr>
+              <w:t>.02.2026</w:t>
+            </w:r>
           </w:p>
         </w:tc>
         <w:tc>
@@ -1258,6 +2242,46 @@
                 <w:lang w:eastAsia="ru-RU"/>
               </w:rPr>
             </w:pPr>
+            <w:r>
+              <w:rPr>
+                <w:rFonts w:ascii="Times New Roman" w:eastAsia="Times New Roman" w:hAnsi="Times New Roman" w:cs="Times New Roman"/>
+                <w:bCs/>
+                <w:sz w:val="24"/>
+                <w:szCs w:val="24"/>
+                <w:lang w:eastAsia="ru-RU"/>
+              </w:rPr>
+              <w:t xml:space="preserve">Ознакомление с типовыми ошибками и аномалиями в </w:t>
+            </w:r>
+            <w:r>
+              <w:rPr>
+                <w:rFonts w:ascii="Times New Roman" w:eastAsia="Times New Roman" w:hAnsi="Times New Roman" w:cs="Times New Roman"/>
+                <w:bCs/>
+                <w:sz w:val="24"/>
+                <w:szCs w:val="24"/>
+                <w:lang w:val="en-US" w:eastAsia="ru-RU"/>
+              </w:rPr>
+              <w:t>CAN</w:t>
+            </w:r>
+            <w:r>
+              <w:rPr>
+                <w:rFonts w:ascii="Times New Roman" w:eastAsia="Times New Roman" w:hAnsi="Times New Roman" w:cs="Times New Roman"/>
+                <w:bCs/>
+                <w:sz w:val="24"/>
+                <w:szCs w:val="24"/>
+                <w:lang w:eastAsia="ru-RU"/>
+              </w:rPr>
+              <w:t>-</w:t>
+            </w:r>
+            <w:r>
+              <w:rPr>
+                <w:rFonts w:ascii="Times New Roman" w:eastAsia="Times New Roman" w:hAnsi="Times New Roman" w:cs="Times New Roman"/>
+                <w:bCs/>
+                <w:sz w:val="24"/>
+                <w:szCs w:val="24"/>
+                <w:lang w:eastAsia="ru-RU"/>
+              </w:rPr>
+              <w:t xml:space="preserve">логах. </w:t>
+            </w:r>
           </w:p>
         </w:tc>
         <w:tc>
@@ -1313,6 +2337,24 @@
                 <w:lang w:eastAsia="ru-RU"/>
               </w:rPr>
             </w:pPr>
+            <w:r>
+              <w:rPr>
+                <w:rFonts w:ascii="Times New Roman" w:eastAsia="Times New Roman" w:hAnsi="Times New Roman" w:cs="Times New Roman"/>
+                <w:sz w:val="24"/>
+                <w:szCs w:val="24"/>
+                <w:lang w:eastAsia="ru-RU"/>
+              </w:rPr>
+              <w:t>27</w:t>
+            </w:r>
+            <w:r>
+              <w:rPr>
+                <w:rFonts w:ascii="Times New Roman" w:eastAsia="Times New Roman" w:hAnsi="Times New Roman" w:cs="Times New Roman"/>
+                <w:sz w:val="24"/>
+                <w:szCs w:val="24"/>
+                <w:lang w:eastAsia="ru-RU"/>
+              </w:rPr>
+              <w:t>.02.2026</w:t>
+            </w:r>
           </w:p>
         </w:tc>
         <w:tc>
@@ -1336,6 +2378,147 @@
                 <w:lang w:eastAsia="ru-RU"/>
               </w:rPr>
             </w:pPr>
+            <w:r>
+              <w:rPr>
+                <w:rFonts w:ascii="Times New Roman" w:eastAsia="Times New Roman" w:hAnsi="Times New Roman" w:cs="Times New Roman"/>
+                <w:bCs/>
+                <w:sz w:val="24"/>
+                <w:szCs w:val="24"/>
+                <w:lang w:eastAsia="ru-RU"/>
+              </w:rPr>
+              <w:t xml:space="preserve">Сбор и систематизация требований к будущему инструменту анализа и визуализации </w:t>
+            </w:r>
+            <w:r>
+              <w:rPr>
+                <w:rFonts w:ascii="Times New Roman" w:eastAsia="Times New Roman" w:hAnsi="Times New Roman" w:cs="Times New Roman"/>
+                <w:bCs/>
+                <w:sz w:val="24"/>
+                <w:szCs w:val="24"/>
+                <w:lang w:val="en-US" w:eastAsia="ru-RU"/>
+              </w:rPr>
+              <w:t>CAN</w:t>
+            </w:r>
+            <w:r>
+              <w:rPr>
+                <w:rFonts w:ascii="Times New Roman" w:eastAsia="Times New Roman" w:hAnsi="Times New Roman" w:cs="Times New Roman"/>
+                <w:bCs/>
+                <w:sz w:val="24"/>
+                <w:szCs w:val="24"/>
+                <w:lang w:eastAsia="ru-RU"/>
+              </w:rPr>
+              <w:t>-</w:t>
+            </w:r>
+            <w:r>
+              <w:rPr>
+                <w:rFonts w:ascii="Times New Roman" w:eastAsia="Times New Roman" w:hAnsi="Times New Roman" w:cs="Times New Roman"/>
+                <w:bCs/>
+                <w:sz w:val="24"/>
+                <w:szCs w:val="24"/>
+                <w:lang w:eastAsia="ru-RU"/>
+              </w:rPr>
+              <w:t>логов: сценарии пользователя, поиск, фильтрация по блокам</w:t>
+            </w:r>
+            <w:r>
+              <w:rPr>
+                <w:rFonts w:ascii="Times New Roman" w:eastAsia="Times New Roman" w:hAnsi="Times New Roman" w:cs="Times New Roman"/>
+                <w:bCs/>
+                <w:sz w:val="24"/>
+                <w:szCs w:val="24"/>
+                <w:lang w:eastAsia="ru-RU"/>
+              </w:rPr>
+              <w:t>/</w:t>
+            </w:r>
+            <w:r>
+              <w:rPr>
+                <w:rFonts w:ascii="Times New Roman" w:eastAsia="Times New Roman" w:hAnsi="Times New Roman" w:cs="Times New Roman"/>
+                <w:bCs/>
+                <w:sz w:val="24"/>
+                <w:szCs w:val="24"/>
+                <w:lang w:val="en-US" w:eastAsia="ru-RU"/>
+              </w:rPr>
+              <w:t>ECU</w:t>
+            </w:r>
+            <w:r>
+              <w:rPr>
+                <w:rFonts w:ascii="Times New Roman" w:eastAsia="Times New Roman" w:hAnsi="Times New Roman" w:cs="Times New Roman"/>
+                <w:bCs/>
+                <w:sz w:val="24"/>
+                <w:szCs w:val="24"/>
+                <w:lang w:eastAsia="ru-RU"/>
+              </w:rPr>
+              <w:t xml:space="preserve"> </w:t>
+            </w:r>
+            <w:r>
+              <w:rPr>
+                <w:rFonts w:ascii="Times New Roman" w:eastAsia="Times New Roman" w:hAnsi="Times New Roman" w:cs="Times New Roman"/>
+                <w:bCs/>
+                <w:sz w:val="24"/>
+                <w:szCs w:val="24"/>
+                <w:lang w:eastAsia="ru-RU"/>
+              </w:rPr>
+              <w:t xml:space="preserve">и </w:t>
+            </w:r>
+            <w:r>
+              <w:rPr>
+                <w:rFonts w:ascii="Times New Roman" w:eastAsia="Times New Roman" w:hAnsi="Times New Roman" w:cs="Times New Roman"/>
+                <w:bCs/>
+                <w:sz w:val="24"/>
+                <w:szCs w:val="24"/>
+                <w:lang w:val="en-US" w:eastAsia="ru-RU"/>
+              </w:rPr>
+              <w:t>can</w:t>
+            </w:r>
+            <w:r>
+              <w:rPr>
+                <w:rFonts w:ascii="Times New Roman" w:eastAsia="Times New Roman" w:hAnsi="Times New Roman" w:cs="Times New Roman"/>
+                <w:bCs/>
+                <w:sz w:val="24"/>
+                <w:szCs w:val="24"/>
+                <w:lang w:eastAsia="ru-RU"/>
+              </w:rPr>
+              <w:t xml:space="preserve"> </w:t>
+            </w:r>
+            <w:r>
+              <w:rPr>
+                <w:rFonts w:ascii="Times New Roman" w:eastAsia="Times New Roman" w:hAnsi="Times New Roman" w:cs="Times New Roman"/>
+                <w:bCs/>
+                <w:sz w:val="24"/>
+                <w:szCs w:val="24"/>
+                <w:lang w:val="en-US" w:eastAsia="ru-RU"/>
+              </w:rPr>
+              <w:t>id</w:t>
+            </w:r>
+            <w:r>
+              <w:rPr>
+                <w:rFonts w:ascii="Times New Roman" w:eastAsia="Times New Roman" w:hAnsi="Times New Roman" w:cs="Times New Roman"/>
+                <w:bCs/>
+                <w:sz w:val="24"/>
+                <w:szCs w:val="24"/>
+                <w:lang w:eastAsia="ru-RU"/>
+              </w:rPr>
+              <w:t xml:space="preserve">, </w:t>
+            </w:r>
+            <w:r>
+              <w:rPr>
+                <w:rFonts w:ascii="Times New Roman" w:eastAsia="Times New Roman" w:hAnsi="Times New Roman" w:cs="Times New Roman"/>
+                <w:bCs/>
+                <w:sz w:val="24"/>
+                <w:szCs w:val="24"/>
+                <w:lang w:eastAsia="ru-RU"/>
+              </w:rPr>
+              <w:t xml:space="preserve">требования к </w:t>
+            </w:r>
+            <w:r>
+              <w:rPr>
+                <w:rFonts w:ascii="Times New Roman" w:eastAsia="Times New Roman" w:hAnsi="Times New Roman" w:cs="Times New Roman"/>
+                <w:bCs/>
+                <w:sz w:val="24"/>
+                <w:szCs w:val="24"/>
+                <w:lang w:eastAsia="ru-RU"/>
+              </w:rPr>
+              <w:lastRenderedPageBreak/>
+              <w:t>отображению ошибок.</w:t>
+            </w:r>
           </w:p>
         </w:tc>
         <w:tc>
@@ -1391,6 +2574,24 @@
                 <w:lang w:eastAsia="ru-RU"/>
               </w:rPr>
             </w:pPr>
+            <w:r>
+              <w:rPr>
+                <w:rFonts w:ascii="Times New Roman" w:eastAsia="Times New Roman" w:hAnsi="Times New Roman" w:cs="Times New Roman"/>
+                <w:sz w:val="24"/>
+                <w:szCs w:val="24"/>
+                <w:lang w:eastAsia="ru-RU"/>
+              </w:rPr>
+              <w:t>28</w:t>
+            </w:r>
+            <w:r>
+              <w:rPr>
+                <w:rFonts w:ascii="Times New Roman" w:eastAsia="Times New Roman" w:hAnsi="Times New Roman" w:cs="Times New Roman"/>
+                <w:sz w:val="24"/>
+                <w:szCs w:val="24"/>
+                <w:lang w:eastAsia="ru-RU"/>
+              </w:rPr>
+              <w:t>.02.2026</w:t>
+            </w:r>
           </w:p>
         </w:tc>
         <w:tc>
@@ -1414,6 +2615,28 @@
                 <w:lang w:eastAsia="ru-RU"/>
               </w:rPr>
             </w:pPr>
+            <w:r>
+              <w:rPr>
+                <w:rFonts w:ascii="Times New Roman" w:eastAsia="Times New Roman" w:hAnsi="Times New Roman" w:cs="Times New Roman"/>
+                <w:bCs/>
+                <w:sz w:val="24"/>
+                <w:szCs w:val="24"/>
+                <w:lang w:eastAsia="ru-RU"/>
+              </w:rPr>
+              <w:t xml:space="preserve">Оформление итоговых материалов по учебной практике: структурирование изученного, подготовка выводов и </w:t>
+            </w:r>
+            <w:bookmarkStart w:id="0" w:name="_GoBack"/>
+            <w:bookmarkEnd w:id="0"/>
+            <w:r>
+              <w:rPr>
+                <w:rFonts w:ascii="Times New Roman" w:eastAsia="Times New Roman" w:hAnsi="Times New Roman" w:cs="Times New Roman"/>
+                <w:bCs/>
+                <w:sz w:val="24"/>
+                <w:szCs w:val="24"/>
+                <w:lang w:eastAsia="ru-RU"/>
+              </w:rPr>
+              <w:t>заполнение отчётных документов.</w:t>
+            </w:r>
           </w:p>
         </w:tc>
         <w:tc>
@@ -1683,7 +2906,6 @@
                 <w:szCs w:val="16"/>
                 <w:lang w:eastAsia="ru-RU"/>
               </w:rPr>
-              <w:lastRenderedPageBreak/>
               <w:t>/личная подпись/</w:t>
             </w:r>
           </w:p>
@@ -1715,10 +2937,10 @@
                 <w:i/>
                 <w:sz w:val="24"/>
                 <w:szCs w:val="24"/>
-                <w:lang w:eastAsia="ru-RU"/>
-              </w:rPr>
-              <w:lastRenderedPageBreak/>
-              <w:t>/</w:t>
+                <w:highlight w:val="yellow"/>
+                <w:lang w:eastAsia="ru-RU"/>
+              </w:rPr>
+              <w:t xml:space="preserve">/ </w:t>
             </w:r>
             <w:r>
               <w:rPr>
@@ -1726,9 +2948,10 @@
                 <w:i/>
                 <w:sz w:val="24"/>
                 <w:szCs w:val="24"/>
-                <w:lang w:eastAsia="ru-RU"/>
-              </w:rPr>
-              <w:t xml:space="preserve"> </w:t>
+                <w:highlight w:val="yellow"/>
+                <w:lang w:eastAsia="ru-RU"/>
+              </w:rPr>
+              <w:t>А</w:t>
             </w:r>
             <w:r>
               <w:rPr>
@@ -1736,6 +2959,18 @@
                 <w:i/>
                 <w:sz w:val="24"/>
                 <w:szCs w:val="24"/>
+                <w:highlight w:val="yellow"/>
+                <w:lang w:eastAsia="ru-RU"/>
+              </w:rPr>
+              <w:t>.</w:t>
+            </w:r>
+            <w:r>
+              <w:rPr>
+                <w:rFonts w:ascii="Times New Roman" w:eastAsia="Times New Roman" w:hAnsi="Times New Roman" w:cs="Times New Roman"/>
+                <w:i/>
+                <w:sz w:val="24"/>
+                <w:szCs w:val="24"/>
+                <w:highlight w:val="yellow"/>
                 <w:lang w:eastAsia="ru-RU"/>
               </w:rPr>
               <w:t>А</w:t>
@@ -1746,9 +2981,10 @@
                 <w:i/>
                 <w:sz w:val="24"/>
                 <w:szCs w:val="24"/>
-                <w:lang w:eastAsia="ru-RU"/>
-              </w:rPr>
-              <w:t>.</w:t>
+                <w:highlight w:val="yellow"/>
+                <w:lang w:eastAsia="ru-RU"/>
+              </w:rPr>
+              <w:t xml:space="preserve">. </w:t>
             </w:r>
             <w:r>
               <w:rPr>
@@ -1756,32 +2992,11 @@
                 <w:i/>
                 <w:sz w:val="24"/>
                 <w:szCs w:val="24"/>
-                <w:lang w:eastAsia="ru-RU"/>
-              </w:rPr>
-              <w:t>А</w:t>
-            </w:r>
-            <w:r>
-              <w:rPr>
-                <w:rFonts w:ascii="Times New Roman" w:eastAsia="Times New Roman" w:hAnsi="Times New Roman" w:cs="Times New Roman"/>
-                <w:i/>
-                <w:sz w:val="24"/>
-                <w:szCs w:val="24"/>
-                <w:lang w:eastAsia="ru-RU"/>
-              </w:rPr>
-              <w:t xml:space="preserve">. </w:t>
-            </w:r>
-            <w:r>
-              <w:rPr>
-                <w:rFonts w:ascii="Times New Roman" w:eastAsia="Times New Roman" w:hAnsi="Times New Roman" w:cs="Times New Roman"/>
-                <w:i/>
-                <w:sz w:val="24"/>
-                <w:szCs w:val="24"/>
+                <w:highlight w:val="yellow"/>
                 <w:lang w:eastAsia="ru-RU"/>
               </w:rPr>
               <w:t>Рыжов</w:t>
             </w:r>
-            <w:bookmarkStart w:id="0" w:name="_GoBack"/>
-            <w:bookmarkEnd w:id="0"/>
             <w:r>
               <w:rPr>
                 <w:rFonts w:ascii="Times New Roman" w:eastAsia="Times New Roman" w:hAnsi="Times New Roman" w:cs="Times New Roman"/>
@@ -2868,4 +4083,16 @@
   <a:objectDefaults/>
   <a:extraClrSchemeLst/>
 </a:theme>
+</file>
+
+<file path=customXml/item1.xml><?xml version="1.0" encoding="utf-8"?>
+<b:Sources xmlns:b="http://schemas.openxmlformats.org/officeDocument/2006/bibliography" xmlns="http://schemas.openxmlformats.org/officeDocument/2006/bibliography" SelectedStyle="\APASixthEditionOfficeOnline.xsl" StyleName="APA" Version="6"/>
+</file>
+
+<file path=customXml/itemProps1.xml><?xml version="1.0" encoding="utf-8"?>
+<ds:datastoreItem xmlns:ds="http://schemas.openxmlformats.org/officeDocument/2006/customXml" ds:itemID="{726021C8-062F-4498-952F-4B145611AE80}">
+  <ds:schemaRefs>
+    <ds:schemaRef ds:uri="http://schemas.openxmlformats.org/officeDocument/2006/bibliography"/>
+  </ds:schemaRefs>
+</ds:datastoreItem>
 </file>
</xml_diff>